<commit_message>
Update T6 - Tipos de aprendizaje.docx
</commit_message>
<xml_diff>
--- a/2.2 FAR/PS/Ejercicios/T6 - Tipos de aprendizaje.docx
+++ b/2.2 FAR/PS/Ejercicios/T6 - Tipos de aprendizaje.docx
@@ -51,33 +51,9 @@
     </w:p>
     <w:p>
       <w:pPr>
-        <w:shd w:val="clear" w:color="auto" w:fill="FFFFFF"/>
-        <w:spacing w:after="100" w:afterAutospacing="1" w:line="240" w:lineRule="auto"/>
-        <w:outlineLvl w:val="4"/>
-        <w:rPr>
-          <w:rFonts w:ascii="Arial" w:eastAsia="Times New Roman" w:hAnsi="Arial" w:cs="Arial"/>
-          <w:color w:val="212529"/>
-          <w:sz w:val="20"/>
-          <w:szCs w:val="20"/>
-          <w:lang w:eastAsia="ja-JP"/>
-        </w:rPr>
-      </w:pPr>
-      <w:r>
-        <w:rPr>
-          <w:rFonts w:ascii="Arial" w:eastAsia="Times New Roman" w:hAnsi="Arial" w:cs="Arial"/>
-          <w:color w:val="212529"/>
-          <w:sz w:val="20"/>
-          <w:szCs w:val="20"/>
-          <w:lang w:eastAsia="ja-JP"/>
-        </w:rPr>
-        <w:t>Después de haber visto los diferentes tipos de aprendizaje:</w:t>
-      </w:r>
-    </w:p>
-    <w:p>
-      <w:pPr>
         <w:numPr>
           <w:ilvl w:val="0"/>
-          <w:numId w:val="8"/>
+          <w:numId w:val="12"/>
         </w:numPr>
         <w:shd w:val="clear" w:color="auto" w:fill="FFFFFF"/>
         <w:spacing w:before="100" w:beforeAutospacing="1" w:after="100" w:afterAutospacing="1" w:line="240" w:lineRule="auto"/>
@@ -104,8 +80,26 @@
     <w:p>
       <w:pPr>
         <w:numPr>
+          <w:ilvl w:val="1"/>
+          <w:numId w:val="12"/>
+        </w:numPr>
+        <w:shd w:val="clear" w:color="auto" w:fill="FFFFFF"/>
+        <w:spacing w:before="100" w:beforeAutospacing="1" w:after="100" w:afterAutospacing="1" w:line="240" w:lineRule="auto"/>
+        <w:outlineLvl w:val="4"/>
+        <w:rPr>
+          <w:rFonts w:ascii="Arial" w:eastAsia="Times New Roman" w:hAnsi="Arial" w:cs="Arial"/>
+          <w:color w:val="212529"/>
+          <w:sz w:val="20"/>
+          <w:szCs w:val="20"/>
+          <w:lang w:eastAsia="ja-JP"/>
+        </w:rPr>
+      </w:pPr>
+    </w:p>
+    <w:p>
+      <w:pPr>
+        <w:numPr>
           <w:ilvl w:val="0"/>
-          <w:numId w:val="9"/>
+          <w:numId w:val="12"/>
         </w:numPr>
         <w:shd w:val="clear" w:color="auto" w:fill="FFFFFF"/>
         <w:spacing w:before="100" w:beforeAutospacing="1" w:after="100" w:afterAutospacing="1" w:line="240" w:lineRule="auto"/>
@@ -132,8 +126,26 @@
     <w:p>
       <w:pPr>
         <w:numPr>
+          <w:ilvl w:val="1"/>
+          <w:numId w:val="12"/>
+        </w:numPr>
+        <w:shd w:val="clear" w:color="auto" w:fill="FFFFFF"/>
+        <w:spacing w:before="100" w:beforeAutospacing="1" w:after="100" w:afterAutospacing="1" w:line="240" w:lineRule="auto"/>
+        <w:outlineLvl w:val="4"/>
+        <w:rPr>
+          <w:rFonts w:ascii="Arial" w:eastAsia="Times New Roman" w:hAnsi="Arial" w:cs="Arial"/>
+          <w:color w:val="212529"/>
+          <w:sz w:val="20"/>
+          <w:szCs w:val="20"/>
+          <w:lang w:eastAsia="ja-JP"/>
+        </w:rPr>
+      </w:pPr>
+    </w:p>
+    <w:p>
+      <w:pPr>
+        <w:numPr>
           <w:ilvl w:val="0"/>
-          <w:numId w:val="10"/>
+          <w:numId w:val="12"/>
         </w:numPr>
         <w:shd w:val="clear" w:color="auto" w:fill="FFFFFF"/>
         <w:spacing w:before="100" w:beforeAutospacing="1" w:after="100" w:afterAutospacing="1" w:line="240" w:lineRule="auto"/>
@@ -159,8 +171,12 @@
     </w:p>
     <w:p>
       <w:pPr>
+        <w:numPr>
+          <w:ilvl w:val="1"/>
+          <w:numId w:val="12"/>
+        </w:numPr>
         <w:shd w:val="clear" w:color="auto" w:fill="FFFFFF"/>
-        <w:spacing w:after="0" w:afterAutospacing="1" w:line="240" w:lineRule="auto"/>
+        <w:spacing w:before="100" w:beforeAutospacing="1" w:after="100" w:afterAutospacing="1" w:line="240" w:lineRule="auto"/>
         <w:outlineLvl w:val="4"/>
         <w:rPr>
           <w:rFonts w:ascii="Arial" w:eastAsia="Times New Roman" w:hAnsi="Arial" w:cs="Arial"/>
@@ -170,475 +186,7 @@
           <w:lang w:eastAsia="ja-JP"/>
         </w:rPr>
       </w:pPr>
-      <w:r>
-        <w:rPr>
-          <w:rFonts w:ascii="Arial" w:eastAsia="Times New Roman" w:hAnsi="Arial" w:cs="Arial"/>
-          <w:color w:val="212529"/>
-          <w:sz w:val="20"/>
-          <w:szCs w:val="20"/>
-          <w:lang w:eastAsia="ja-JP"/>
-        </w:rPr>
-        <w:t>Describe un ejemplo de cada uno de ellos basado en tu experiencia personal</w:t>
-      </w:r>
     </w:p>
-    <w:tbl>
-      <w:tblPr>
-        <w:tblStyle w:val="Sombreadoclaro-nfasis5"/>
-        <w:tblpPr w:leftFromText="141" w:rightFromText="141" w:vertAnchor="text" w:horzAnchor="margin" w:tblpY="867"/>
-        <w:tblW w:w="0" w:type="auto"/>
-        <w:tblBorders>
-          <w:top w:val="single" w:sz="4" w:space="0" w:color="FFFF00" w:themeColor="accent5"/>
-          <w:left w:val="single" w:sz="4" w:space="0" w:color="FFFF00" w:themeColor="accent5"/>
-          <w:bottom w:val="single" w:sz="4" w:space="0" w:color="FFFF00" w:themeColor="accent5"/>
-          <w:right w:val="single" w:sz="4" w:space="0" w:color="FFFF00" w:themeColor="accent5"/>
-          <w:insideH w:val="single" w:sz="4" w:space="0" w:color="FFFF00" w:themeColor="accent5"/>
-          <w:insideV w:val="single" w:sz="4" w:space="0" w:color="FFFF00" w:themeColor="accent5"/>
-        </w:tblBorders>
-        <w:tblLook w:val="04A0"/>
-      </w:tblPr>
-      <w:tblGrid>
-        <w:gridCol w:w="2881"/>
-        <w:gridCol w:w="2881"/>
-        <w:gridCol w:w="2882"/>
-      </w:tblGrid>
-      <w:tr>
-        <w:trPr>
-          <w:cnfStyle w:val="100000000000"/>
-          <w:trHeight w:val="340"/>
-        </w:trPr>
-        <w:tc>
-          <w:tcPr>
-            <w:cnfStyle w:val="001000000000"/>
-            <w:tcW w:w="2881" w:type="dxa"/>
-            <w:tcBorders>
-              <w:top w:val="none" w:sz="0" w:space="0" w:color="auto"/>
-              <w:left w:val="none" w:sz="0" w:space="0" w:color="auto"/>
-              <w:bottom w:val="none" w:sz="0" w:space="0" w:color="auto"/>
-              <w:right w:val="none" w:sz="0" w:space="0" w:color="auto"/>
-            </w:tcBorders>
-            <w:shd w:val="clear" w:color="auto" w:fill="FFFF99" w:themeFill="accent5" w:themeFillTint="66"/>
-            <w:vAlign w:val="center"/>
-          </w:tcPr>
-          <w:p>
-            <w:pPr>
-              <w:jc w:val="center"/>
-            </w:pPr>
-          </w:p>
-        </w:tc>
-        <w:tc>
-          <w:tcPr>
-            <w:tcW w:w="2881" w:type="dxa"/>
-            <w:tcBorders>
-              <w:top w:val="none" w:sz="0" w:space="0" w:color="auto"/>
-              <w:left w:val="none" w:sz="0" w:space="0" w:color="auto"/>
-              <w:bottom w:val="none" w:sz="0" w:space="0" w:color="auto"/>
-              <w:right w:val="none" w:sz="0" w:space="0" w:color="auto"/>
-            </w:tcBorders>
-            <w:shd w:val="clear" w:color="auto" w:fill="FFFF99" w:themeFill="accent5" w:themeFillTint="66"/>
-            <w:vAlign w:val="center"/>
-          </w:tcPr>
-          <w:p>
-            <w:pPr>
-              <w:jc w:val="center"/>
-              <w:cnfStyle w:val="100000000000"/>
-            </w:pPr>
-          </w:p>
-        </w:tc>
-        <w:tc>
-          <w:tcPr>
-            <w:tcW w:w="2882" w:type="dxa"/>
-            <w:tcBorders>
-              <w:top w:val="none" w:sz="0" w:space="0" w:color="auto"/>
-              <w:left w:val="none" w:sz="0" w:space="0" w:color="auto"/>
-              <w:bottom w:val="none" w:sz="0" w:space="0" w:color="auto"/>
-              <w:right w:val="none" w:sz="0" w:space="0" w:color="auto"/>
-            </w:tcBorders>
-            <w:shd w:val="clear" w:color="auto" w:fill="FFFF99" w:themeFill="accent5" w:themeFillTint="66"/>
-            <w:vAlign w:val="center"/>
-          </w:tcPr>
-          <w:p>
-            <w:pPr>
-              <w:jc w:val="center"/>
-              <w:cnfStyle w:val="100000000000"/>
-            </w:pPr>
-          </w:p>
-        </w:tc>
-      </w:tr>
-      <w:tr>
-        <w:trPr>
-          <w:cnfStyle w:val="000000100000"/>
-          <w:trHeight w:val="340"/>
-        </w:trPr>
-        <w:tc>
-          <w:tcPr>
-            <w:cnfStyle w:val="001000000000"/>
-            <w:tcW w:w="2881" w:type="dxa"/>
-            <w:tcBorders>
-              <w:left w:val="none" w:sz="0" w:space="0" w:color="auto"/>
-              <w:right w:val="none" w:sz="0" w:space="0" w:color="auto"/>
-            </w:tcBorders>
-            <w:shd w:val="clear" w:color="auto" w:fill="FFFF99" w:themeFill="accent5" w:themeFillTint="66"/>
-            <w:vAlign w:val="center"/>
-          </w:tcPr>
-          <w:p>
-            <w:pPr>
-              <w:jc w:val="center"/>
-            </w:pPr>
-          </w:p>
-        </w:tc>
-        <w:tc>
-          <w:tcPr>
-            <w:tcW w:w="2881" w:type="dxa"/>
-            <w:tcBorders>
-              <w:left w:val="none" w:sz="0" w:space="0" w:color="auto"/>
-              <w:right w:val="none" w:sz="0" w:space="0" w:color="auto"/>
-            </w:tcBorders>
-            <w:vAlign w:val="center"/>
-          </w:tcPr>
-          <w:p>
-            <w:pPr>
-              <w:cnfStyle w:val="000000100000"/>
-              <w:rPr>
-                <w:color w:val="808000" w:themeColor="accent5" w:themeShade="80"/>
-              </w:rPr>
-            </w:pPr>
-          </w:p>
-        </w:tc>
-        <w:tc>
-          <w:tcPr>
-            <w:tcW w:w="2882" w:type="dxa"/>
-            <w:tcBorders>
-              <w:left w:val="none" w:sz="0" w:space="0" w:color="auto"/>
-              <w:right w:val="none" w:sz="0" w:space="0" w:color="auto"/>
-            </w:tcBorders>
-            <w:vAlign w:val="center"/>
-          </w:tcPr>
-          <w:p>
-            <w:pPr>
-              <w:cnfStyle w:val="000000100000"/>
-              <w:rPr>
-                <w:color w:val="808000" w:themeColor="accent5" w:themeShade="80"/>
-              </w:rPr>
-            </w:pPr>
-          </w:p>
-        </w:tc>
-      </w:tr>
-      <w:tr>
-        <w:trPr>
-          <w:trHeight w:val="340"/>
-        </w:trPr>
-        <w:tc>
-          <w:tcPr>
-            <w:cnfStyle w:val="001000000000"/>
-            <w:tcW w:w="2881" w:type="dxa"/>
-            <w:shd w:val="clear" w:color="auto" w:fill="FFFFCC" w:themeFill="accent5" w:themeFillTint="33"/>
-            <w:vAlign w:val="center"/>
-          </w:tcPr>
-          <w:p>
-            <w:pPr>
-              <w:jc w:val="center"/>
-            </w:pPr>
-          </w:p>
-        </w:tc>
-        <w:tc>
-          <w:tcPr>
-            <w:tcW w:w="2881" w:type="dxa"/>
-            <w:vAlign w:val="center"/>
-          </w:tcPr>
-          <w:p>
-            <w:pPr>
-              <w:cnfStyle w:val="000000000000"/>
-              <w:rPr>
-                <w:color w:val="808000" w:themeColor="accent5" w:themeShade="80"/>
-              </w:rPr>
-            </w:pPr>
-          </w:p>
-        </w:tc>
-        <w:tc>
-          <w:tcPr>
-            <w:tcW w:w="2882" w:type="dxa"/>
-            <w:vAlign w:val="center"/>
-          </w:tcPr>
-          <w:p>
-            <w:pPr>
-              <w:cnfStyle w:val="000000000000"/>
-              <w:rPr>
-                <w:color w:val="808000" w:themeColor="accent5" w:themeShade="80"/>
-              </w:rPr>
-            </w:pPr>
-          </w:p>
-        </w:tc>
-      </w:tr>
-      <w:tr>
-        <w:trPr>
-          <w:cnfStyle w:val="000000100000"/>
-          <w:trHeight w:val="340"/>
-        </w:trPr>
-        <w:tc>
-          <w:tcPr>
-            <w:cnfStyle w:val="001000000000"/>
-            <w:tcW w:w="2881" w:type="dxa"/>
-            <w:tcBorders>
-              <w:left w:val="none" w:sz="0" w:space="0" w:color="auto"/>
-              <w:right w:val="none" w:sz="0" w:space="0" w:color="auto"/>
-            </w:tcBorders>
-            <w:shd w:val="clear" w:color="auto" w:fill="FFFF99" w:themeFill="accent5" w:themeFillTint="66"/>
-            <w:vAlign w:val="center"/>
-          </w:tcPr>
-          <w:p>
-            <w:pPr>
-              <w:jc w:val="center"/>
-            </w:pPr>
-          </w:p>
-        </w:tc>
-        <w:tc>
-          <w:tcPr>
-            <w:tcW w:w="2881" w:type="dxa"/>
-            <w:tcBorders>
-              <w:left w:val="none" w:sz="0" w:space="0" w:color="auto"/>
-              <w:right w:val="none" w:sz="0" w:space="0" w:color="auto"/>
-            </w:tcBorders>
-            <w:vAlign w:val="center"/>
-          </w:tcPr>
-          <w:p>
-            <w:pPr>
-              <w:cnfStyle w:val="000000100000"/>
-              <w:rPr>
-                <w:color w:val="808000" w:themeColor="accent5" w:themeShade="80"/>
-              </w:rPr>
-            </w:pPr>
-          </w:p>
-        </w:tc>
-        <w:tc>
-          <w:tcPr>
-            <w:tcW w:w="2882" w:type="dxa"/>
-            <w:tcBorders>
-              <w:left w:val="none" w:sz="0" w:space="0" w:color="auto"/>
-              <w:right w:val="none" w:sz="0" w:space="0" w:color="auto"/>
-            </w:tcBorders>
-            <w:vAlign w:val="center"/>
-          </w:tcPr>
-          <w:p>
-            <w:pPr>
-              <w:cnfStyle w:val="000000100000"/>
-              <w:rPr>
-                <w:color w:val="808000" w:themeColor="accent5" w:themeShade="80"/>
-              </w:rPr>
-            </w:pPr>
-          </w:p>
-        </w:tc>
-      </w:tr>
-      <w:tr>
-        <w:trPr>
-          <w:trHeight w:val="340"/>
-        </w:trPr>
-        <w:tc>
-          <w:tcPr>
-            <w:cnfStyle w:val="001000000000"/>
-            <w:tcW w:w="2881" w:type="dxa"/>
-            <w:shd w:val="clear" w:color="auto" w:fill="FFFFCC" w:themeFill="accent5" w:themeFillTint="33"/>
-            <w:vAlign w:val="center"/>
-          </w:tcPr>
-          <w:p>
-            <w:pPr>
-              <w:jc w:val="center"/>
-            </w:pPr>
-          </w:p>
-        </w:tc>
-        <w:tc>
-          <w:tcPr>
-            <w:tcW w:w="2881" w:type="dxa"/>
-            <w:vAlign w:val="center"/>
-          </w:tcPr>
-          <w:p>
-            <w:pPr>
-              <w:cnfStyle w:val="000000000000"/>
-              <w:rPr>
-                <w:color w:val="808000" w:themeColor="accent5" w:themeShade="80"/>
-              </w:rPr>
-            </w:pPr>
-          </w:p>
-        </w:tc>
-        <w:tc>
-          <w:tcPr>
-            <w:tcW w:w="2882" w:type="dxa"/>
-            <w:vAlign w:val="center"/>
-          </w:tcPr>
-          <w:p>
-            <w:pPr>
-              <w:cnfStyle w:val="000000000000"/>
-              <w:rPr>
-                <w:color w:val="808000" w:themeColor="accent5" w:themeShade="80"/>
-              </w:rPr>
-            </w:pPr>
-          </w:p>
-        </w:tc>
-      </w:tr>
-      <w:tr>
-        <w:trPr>
-          <w:cnfStyle w:val="000000100000"/>
-          <w:trHeight w:val="340"/>
-        </w:trPr>
-        <w:tc>
-          <w:tcPr>
-            <w:cnfStyle w:val="001000000000"/>
-            <w:tcW w:w="2881" w:type="dxa"/>
-            <w:tcBorders>
-              <w:left w:val="none" w:sz="0" w:space="0" w:color="auto"/>
-              <w:right w:val="none" w:sz="0" w:space="0" w:color="auto"/>
-            </w:tcBorders>
-            <w:shd w:val="clear" w:color="auto" w:fill="FFFF99" w:themeFill="accent5" w:themeFillTint="66"/>
-            <w:vAlign w:val="center"/>
-          </w:tcPr>
-          <w:p>
-            <w:pPr>
-              <w:jc w:val="center"/>
-            </w:pPr>
-          </w:p>
-        </w:tc>
-        <w:tc>
-          <w:tcPr>
-            <w:tcW w:w="2881" w:type="dxa"/>
-            <w:tcBorders>
-              <w:left w:val="none" w:sz="0" w:space="0" w:color="auto"/>
-              <w:right w:val="none" w:sz="0" w:space="0" w:color="auto"/>
-            </w:tcBorders>
-            <w:vAlign w:val="center"/>
-          </w:tcPr>
-          <w:p>
-            <w:pPr>
-              <w:cnfStyle w:val="000000100000"/>
-              <w:rPr>
-                <w:color w:val="808000" w:themeColor="accent5" w:themeShade="80"/>
-              </w:rPr>
-            </w:pPr>
-          </w:p>
-        </w:tc>
-        <w:tc>
-          <w:tcPr>
-            <w:tcW w:w="2882" w:type="dxa"/>
-            <w:tcBorders>
-              <w:left w:val="none" w:sz="0" w:space="0" w:color="auto"/>
-              <w:right w:val="none" w:sz="0" w:space="0" w:color="auto"/>
-            </w:tcBorders>
-            <w:vAlign w:val="center"/>
-          </w:tcPr>
-          <w:p>
-            <w:pPr>
-              <w:cnfStyle w:val="000000100000"/>
-              <w:rPr>
-                <w:color w:val="808000" w:themeColor="accent5" w:themeShade="80"/>
-              </w:rPr>
-            </w:pPr>
-          </w:p>
-        </w:tc>
-      </w:tr>
-      <w:tr>
-        <w:trPr>
-          <w:trHeight w:val="340"/>
-        </w:trPr>
-        <w:tc>
-          <w:tcPr>
-            <w:cnfStyle w:val="001000000000"/>
-            <w:tcW w:w="2881" w:type="dxa"/>
-            <w:shd w:val="clear" w:color="auto" w:fill="FFFFCC" w:themeFill="accent5" w:themeFillTint="33"/>
-            <w:vAlign w:val="center"/>
-          </w:tcPr>
-          <w:p>
-            <w:pPr>
-              <w:jc w:val="center"/>
-            </w:pPr>
-          </w:p>
-        </w:tc>
-        <w:tc>
-          <w:tcPr>
-            <w:tcW w:w="2881" w:type="dxa"/>
-            <w:vAlign w:val="center"/>
-          </w:tcPr>
-          <w:p>
-            <w:pPr>
-              <w:cnfStyle w:val="000000000000"/>
-              <w:rPr>
-                <w:color w:val="808000" w:themeColor="accent5" w:themeShade="80"/>
-              </w:rPr>
-            </w:pPr>
-          </w:p>
-        </w:tc>
-        <w:tc>
-          <w:tcPr>
-            <w:tcW w:w="2882" w:type="dxa"/>
-            <w:vAlign w:val="center"/>
-          </w:tcPr>
-          <w:p>
-            <w:pPr>
-              <w:cnfStyle w:val="000000000000"/>
-              <w:rPr>
-                <w:color w:val="808000" w:themeColor="accent5" w:themeShade="80"/>
-              </w:rPr>
-            </w:pPr>
-          </w:p>
-        </w:tc>
-      </w:tr>
-      <w:tr>
-        <w:trPr>
-          <w:cnfStyle w:val="000000100000"/>
-          <w:trHeight w:val="340"/>
-        </w:trPr>
-        <w:tc>
-          <w:tcPr>
-            <w:cnfStyle w:val="001000000000"/>
-            <w:tcW w:w="2881" w:type="dxa"/>
-            <w:tcBorders>
-              <w:left w:val="none" w:sz="0" w:space="0" w:color="auto"/>
-              <w:right w:val="none" w:sz="0" w:space="0" w:color="auto"/>
-            </w:tcBorders>
-            <w:shd w:val="clear" w:color="auto" w:fill="FFFF99" w:themeFill="accent5" w:themeFillTint="66"/>
-            <w:vAlign w:val="center"/>
-          </w:tcPr>
-          <w:p>
-            <w:pPr>
-              <w:jc w:val="center"/>
-            </w:pPr>
-          </w:p>
-        </w:tc>
-        <w:tc>
-          <w:tcPr>
-            <w:tcW w:w="2881" w:type="dxa"/>
-            <w:tcBorders>
-              <w:left w:val="none" w:sz="0" w:space="0" w:color="auto"/>
-              <w:right w:val="none" w:sz="0" w:space="0" w:color="auto"/>
-            </w:tcBorders>
-            <w:vAlign w:val="center"/>
-          </w:tcPr>
-          <w:p>
-            <w:pPr>
-              <w:cnfStyle w:val="000000100000"/>
-              <w:rPr>
-                <w:color w:val="808000" w:themeColor="accent5" w:themeShade="80"/>
-              </w:rPr>
-            </w:pPr>
-          </w:p>
-        </w:tc>
-        <w:tc>
-          <w:tcPr>
-            <w:tcW w:w="2882" w:type="dxa"/>
-            <w:tcBorders>
-              <w:left w:val="none" w:sz="0" w:space="0" w:color="auto"/>
-              <w:right w:val="none" w:sz="0" w:space="0" w:color="auto"/>
-            </w:tcBorders>
-            <w:vAlign w:val="center"/>
-          </w:tcPr>
-          <w:p>
-            <w:pPr>
-              <w:cnfStyle w:val="000000100000"/>
-              <w:rPr>
-                <w:color w:val="808000" w:themeColor="accent5" w:themeShade="80"/>
-              </w:rPr>
-            </w:pPr>
-          </w:p>
-        </w:tc>
-      </w:tr>
-    </w:tbl>
     <w:p/>
     <w:sectPr>
       <w:headerReference w:type="default" r:id="rId8"/>
@@ -1087,6 +635,92 @@
     </w:lvl>
   </w:abstractNum>
   <w:abstractNum w:abstractNumId="3">
+    <w:nsid w:val="22DE5F5B"/>
+    <w:multiLevelType w:val="hybridMultilevel"/>
+    <w:tmpl w:val="F3662D7C"/>
+    <w:lvl w:ilvl="0" w:tplc="0C0A000F">
+      <w:start w:val="1"/>
+      <w:numFmt w:val="decimal"/>
+      <w:lvlText w:val="%1."/>
+      <w:lvlJc w:val="left"/>
+      <w:pPr>
+        <w:ind w:left="1080" w:hanging="360"/>
+      </w:pPr>
+    </w:lvl>
+    <w:lvl w:ilvl="1" w:tplc="0C0A0019" w:tentative="1">
+      <w:start w:val="1"/>
+      <w:numFmt w:val="lowerLetter"/>
+      <w:lvlText w:val="%2."/>
+      <w:lvlJc w:val="left"/>
+      <w:pPr>
+        <w:ind w:left="1800" w:hanging="360"/>
+      </w:pPr>
+    </w:lvl>
+    <w:lvl w:ilvl="2" w:tplc="0C0A001B" w:tentative="1">
+      <w:start w:val="1"/>
+      <w:numFmt w:val="lowerRoman"/>
+      <w:lvlText w:val="%3."/>
+      <w:lvlJc w:val="right"/>
+      <w:pPr>
+        <w:ind w:left="2520" w:hanging="180"/>
+      </w:pPr>
+    </w:lvl>
+    <w:lvl w:ilvl="3" w:tplc="0C0A000F" w:tentative="1">
+      <w:start w:val="1"/>
+      <w:numFmt w:val="decimal"/>
+      <w:lvlText w:val="%4."/>
+      <w:lvlJc w:val="left"/>
+      <w:pPr>
+        <w:ind w:left="3240" w:hanging="360"/>
+      </w:pPr>
+    </w:lvl>
+    <w:lvl w:ilvl="4" w:tplc="0C0A0019" w:tentative="1">
+      <w:start w:val="1"/>
+      <w:numFmt w:val="lowerLetter"/>
+      <w:lvlText w:val="%5."/>
+      <w:lvlJc w:val="left"/>
+      <w:pPr>
+        <w:ind w:left="3960" w:hanging="360"/>
+      </w:pPr>
+    </w:lvl>
+    <w:lvl w:ilvl="5" w:tplc="0C0A001B" w:tentative="1">
+      <w:start w:val="1"/>
+      <w:numFmt w:val="lowerRoman"/>
+      <w:lvlText w:val="%6."/>
+      <w:lvlJc w:val="right"/>
+      <w:pPr>
+        <w:ind w:left="4680" w:hanging="180"/>
+      </w:pPr>
+    </w:lvl>
+    <w:lvl w:ilvl="6" w:tplc="0C0A000F" w:tentative="1">
+      <w:start w:val="1"/>
+      <w:numFmt w:val="decimal"/>
+      <w:lvlText w:val="%7."/>
+      <w:lvlJc w:val="left"/>
+      <w:pPr>
+        <w:ind w:left="5400" w:hanging="360"/>
+      </w:pPr>
+    </w:lvl>
+    <w:lvl w:ilvl="7" w:tplc="0C0A0019" w:tentative="1">
+      <w:start w:val="1"/>
+      <w:numFmt w:val="lowerLetter"/>
+      <w:lvlText w:val="%8."/>
+      <w:lvlJc w:val="left"/>
+      <w:pPr>
+        <w:ind w:left="6120" w:hanging="360"/>
+      </w:pPr>
+    </w:lvl>
+    <w:lvl w:ilvl="8" w:tplc="0C0A001B" w:tentative="1">
+      <w:start w:val="1"/>
+      <w:numFmt w:val="lowerRoman"/>
+      <w:lvlText w:val="%9."/>
+      <w:lvlJc w:val="right"/>
+      <w:pPr>
+        <w:ind w:left="6840" w:hanging="180"/>
+      </w:pPr>
+    </w:lvl>
+  </w:abstractNum>
+  <w:abstractNum w:abstractNumId="4">
     <w:nsid w:val="293A5165"/>
     <w:multiLevelType w:val="multilevel"/>
     <w:tmpl w:val="B07059B0"/>
@@ -1235,7 +869,7 @@
       </w:rPr>
     </w:lvl>
   </w:abstractNum>
-  <w:abstractNum w:abstractNumId="4">
+  <w:abstractNum w:abstractNumId="5">
     <w:nsid w:val="2A860B3C"/>
     <w:multiLevelType w:val="hybridMultilevel"/>
     <w:tmpl w:val="7F240550"/>
@@ -1324,7 +958,7 @@
       </w:pPr>
     </w:lvl>
   </w:abstractNum>
-  <w:abstractNum w:abstractNumId="5">
+  <w:abstractNum w:abstractNumId="6">
     <w:nsid w:val="2F2B5289"/>
     <w:multiLevelType w:val="hybridMultilevel"/>
     <w:tmpl w:val="1BF0512A"/>
@@ -1413,7 +1047,99 @@
       </w:pPr>
     </w:lvl>
   </w:abstractNum>
-  <w:abstractNum w:abstractNumId="6">
+  <w:abstractNum w:abstractNumId="7">
+    <w:nsid w:val="308A59ED"/>
+    <w:multiLevelType w:val="hybridMultilevel"/>
+    <w:tmpl w:val="BCD2404E"/>
+    <w:lvl w:ilvl="0" w:tplc="0C0A000F">
+      <w:start w:val="1"/>
+      <w:numFmt w:val="decimal"/>
+      <w:lvlText w:val="%1."/>
+      <w:lvlJc w:val="left"/>
+      <w:pPr>
+        <w:ind w:left="360" w:hanging="360"/>
+      </w:pPr>
+      <w:rPr>
+        <w:rFonts w:hint="default"/>
+      </w:rPr>
+    </w:lvl>
+    <w:lvl w:ilvl="1" w:tplc="0C0A0001">
+      <w:start w:val="1"/>
+      <w:numFmt w:val="bullet"/>
+      <w:lvlText w:val=""/>
+      <w:lvlJc w:val="left"/>
+      <w:pPr>
+        <w:ind w:left="1080" w:hanging="360"/>
+      </w:pPr>
+      <w:rPr>
+        <w:rFonts w:ascii="Symbol" w:hAnsi="Symbol" w:hint="default"/>
+      </w:rPr>
+    </w:lvl>
+    <w:lvl w:ilvl="2" w:tplc="0C0A001B" w:tentative="1">
+      <w:start w:val="1"/>
+      <w:numFmt w:val="lowerRoman"/>
+      <w:lvlText w:val="%3."/>
+      <w:lvlJc w:val="right"/>
+      <w:pPr>
+        <w:ind w:left="1800" w:hanging="180"/>
+      </w:pPr>
+    </w:lvl>
+    <w:lvl w:ilvl="3" w:tplc="0C0A000F" w:tentative="1">
+      <w:start w:val="1"/>
+      <w:numFmt w:val="decimal"/>
+      <w:lvlText w:val="%4."/>
+      <w:lvlJc w:val="left"/>
+      <w:pPr>
+        <w:ind w:left="2520" w:hanging="360"/>
+      </w:pPr>
+    </w:lvl>
+    <w:lvl w:ilvl="4" w:tplc="0C0A0019" w:tentative="1">
+      <w:start w:val="1"/>
+      <w:numFmt w:val="lowerLetter"/>
+      <w:lvlText w:val="%5."/>
+      <w:lvlJc w:val="left"/>
+      <w:pPr>
+        <w:ind w:left="3240" w:hanging="360"/>
+      </w:pPr>
+    </w:lvl>
+    <w:lvl w:ilvl="5" w:tplc="0C0A001B" w:tentative="1">
+      <w:start w:val="1"/>
+      <w:numFmt w:val="lowerRoman"/>
+      <w:lvlText w:val="%6."/>
+      <w:lvlJc w:val="right"/>
+      <w:pPr>
+        <w:ind w:left="3960" w:hanging="180"/>
+      </w:pPr>
+    </w:lvl>
+    <w:lvl w:ilvl="6" w:tplc="0C0A000F" w:tentative="1">
+      <w:start w:val="1"/>
+      <w:numFmt w:val="decimal"/>
+      <w:lvlText w:val="%7."/>
+      <w:lvlJc w:val="left"/>
+      <w:pPr>
+        <w:ind w:left="4680" w:hanging="360"/>
+      </w:pPr>
+    </w:lvl>
+    <w:lvl w:ilvl="7" w:tplc="0C0A0019" w:tentative="1">
+      <w:start w:val="1"/>
+      <w:numFmt w:val="lowerLetter"/>
+      <w:lvlText w:val="%8."/>
+      <w:lvlJc w:val="left"/>
+      <w:pPr>
+        <w:ind w:left="5400" w:hanging="360"/>
+      </w:pPr>
+    </w:lvl>
+    <w:lvl w:ilvl="8" w:tplc="0C0A001B" w:tentative="1">
+      <w:start w:val="1"/>
+      <w:numFmt w:val="lowerRoman"/>
+      <w:lvlText w:val="%9."/>
+      <w:lvlJc w:val="right"/>
+      <w:pPr>
+        <w:ind w:left="6120" w:hanging="180"/>
+      </w:pPr>
+    </w:lvl>
+  </w:abstractNum>
+  <w:abstractNum w:abstractNumId="8">
     <w:nsid w:val="344A3931"/>
     <w:multiLevelType w:val="hybridMultilevel"/>
     <w:tmpl w:val="A72A7436"/>
@@ -1499,7 +1225,7 @@
       </w:pPr>
     </w:lvl>
   </w:abstractNum>
-  <w:abstractNum w:abstractNumId="7">
+  <w:abstractNum w:abstractNumId="9">
     <w:nsid w:val="5CF1625F"/>
     <w:multiLevelType w:val="hybridMultilevel"/>
     <w:tmpl w:val="256C0306"/>
@@ -1588,7 +1314,7 @@
       </w:pPr>
     </w:lvl>
   </w:abstractNum>
-  <w:abstractNum w:abstractNumId="8">
+  <w:abstractNum w:abstractNumId="10">
     <w:nsid w:val="6B4A5652"/>
     <w:multiLevelType w:val="multilevel"/>
     <w:tmpl w:val="A9C2E7A6"/>
@@ -1737,7 +1463,7 @@
       </w:rPr>
     </w:lvl>
   </w:abstractNum>
-  <w:abstractNum w:abstractNumId="9">
+  <w:abstractNum w:abstractNumId="11">
     <w:nsid w:val="6B695AEB"/>
     <w:multiLevelType w:val="hybridMultilevel"/>
     <w:tmpl w:val="A692D2E8"/>
@@ -1827,19 +1553,19 @@
     </w:lvl>
   </w:abstractNum>
   <w:num w:numId="1">
-    <w:abstractNumId w:val="6"/>
+    <w:abstractNumId w:val="8"/>
   </w:num>
   <w:num w:numId="2">
-    <w:abstractNumId w:val="4"/>
+    <w:abstractNumId w:val="5"/>
   </w:num>
   <w:num w:numId="3">
+    <w:abstractNumId w:val="11"/>
+  </w:num>
+  <w:num w:numId="4">
     <w:abstractNumId w:val="9"/>
   </w:num>
-  <w:num w:numId="4">
-    <w:abstractNumId w:val="7"/>
-  </w:num>
   <w:num w:numId="5">
-    <w:abstractNumId w:val="5"/>
+    <w:abstractNumId w:val="6"/>
   </w:num>
   <w:num w:numId="6">
     <w:abstractNumId w:val="1"/>
@@ -1848,13 +1574,19 @@
     <w:abstractNumId w:val="2"/>
   </w:num>
   <w:num w:numId="8">
-    <w:abstractNumId w:val="8"/>
+    <w:abstractNumId w:val="10"/>
   </w:num>
   <w:num w:numId="9">
-    <w:abstractNumId w:val="3"/>
+    <w:abstractNumId w:val="4"/>
   </w:num>
   <w:num w:numId="10">
     <w:abstractNumId w:val="0"/>
+  </w:num>
+  <w:num w:numId="11">
+    <w:abstractNumId w:val="3"/>
+  </w:num>
+  <w:num w:numId="12">
+    <w:abstractNumId w:val="7"/>
   </w:num>
 </w:numbering>
 </file>
@@ -2553,7 +2285,7 @@
 </file>
 
 <file path=customXml/itemProps1.xml><?xml version="1.0" encoding="utf-8"?>
-<ds:datastoreItem xmlns:ds="http://schemas.openxmlformats.org/officeDocument/2006/customXml" ds:itemID="{36560538-63A6-47BD-B4A3-B3402EFD5634}">
+<ds:datastoreItem xmlns:ds="http://schemas.openxmlformats.org/officeDocument/2006/customXml" ds:itemID="{140FEA35-2455-4242-A415-66406F40D23C}">
   <ds:schemaRefs>
     <ds:schemaRef ds:uri="http://schemas.openxmlformats.org/officeDocument/2006/bibliography"/>
   </ds:schemaRefs>

</xml_diff>